<commit_message>
Descripción Juego con repositorio
</commit_message>
<xml_diff>
--- a/Proyecto_JuegoCC.docx
+++ b/Proyecto_JuegoCC.docx
@@ -331,462 +331,491 @@
         </w:rPr>
         <w:t>AUGUSTO SALAZAR</w:t>
       </w:r>
+    </w:p>
+    <w:p>
+      <w:pPr>
+        <w:spacing w:before="240" w:after="0" w:line="240" w:lineRule="auto"/>
+        <w:jc w:val="center"/>
+        <w:rPr>
+          <w:rFonts w:ascii="Arial" w:hAnsi="Arial" w:cs="Arial"/>
+          <w:b/>
+          <w:sz w:val="24"/>
+          <w:szCs w:val="24"/>
+        </w:rPr>
+      </w:pPr>
+    </w:p>
+    <w:p>
+      <w:pPr>
+        <w:spacing w:before="240" w:after="0" w:line="240" w:lineRule="auto"/>
+        <w:jc w:val="center"/>
+        <w:rPr>
+          <w:rFonts w:ascii="Arial" w:hAnsi="Arial" w:cs="Arial"/>
+          <w:b/>
+          <w:sz w:val="24"/>
+          <w:szCs w:val="24"/>
+        </w:rPr>
+      </w:pPr>
+    </w:p>
+    <w:p>
+      <w:pPr>
+        <w:spacing w:before="240" w:after="0" w:line="240" w:lineRule="auto"/>
+        <w:jc w:val="center"/>
+        <w:rPr>
+          <w:rFonts w:ascii="Arial" w:hAnsi="Arial" w:cs="Arial"/>
+          <w:b/>
+          <w:sz w:val="24"/>
+          <w:szCs w:val="24"/>
+        </w:rPr>
+      </w:pPr>
+    </w:p>
+    <w:p>
+      <w:pPr>
+        <w:spacing w:before="240" w:after="0" w:line="240" w:lineRule="auto"/>
+        <w:jc w:val="center"/>
+      </w:pPr>
+      <w:r>
+        <w:rPr>
+          <w:rFonts w:ascii="Arial" w:hAnsi="Arial" w:cs="Arial"/>
+          <w:b/>
+          <w:sz w:val="24"/>
+          <w:szCs w:val="24"/>
+        </w:rPr>
+        <w:t xml:space="preserve">MEDELLÍN, </w:t>
+      </w:r>
+      <w:r>
+        <w:rPr>
+          <w:rFonts w:ascii="Arial" w:hAnsi="Arial" w:cs="Arial"/>
+          <w:b/>
+          <w:sz w:val="24"/>
+          <w:szCs w:val="24"/>
+        </w:rPr>
+        <w:t>9  de Mayo de 2023</w:t>
+      </w:r>
+    </w:p>
+    <w:p>
+      <w:pPr>
+        <w:rPr>
+          <w:rFonts w:ascii="Arial" w:hAnsi="Arial" w:cs="Arial"/>
+          <w:b/>
+          <w:sz w:val="24"/>
+          <w:szCs w:val="24"/>
+        </w:rPr>
+      </w:pPr>
+    </w:p>
+    <w:p>
+      <w:pPr>
+        <w:rPr>
+          <w:rFonts w:ascii="Arial" w:hAnsi="Arial" w:cs="Arial"/>
+          <w:b/>
+          <w:sz w:val="24"/>
+          <w:szCs w:val="24"/>
+        </w:rPr>
+      </w:pPr>
+      <w:r>
+        <w:rPr>
+          <w:rFonts w:ascii="Arial" w:hAnsi="Arial" w:cs="Arial"/>
+          <w:b/>
+          <w:sz w:val="24"/>
+          <w:szCs w:val="24"/>
+        </w:rPr>
+        <w:lastRenderedPageBreak/>
+        <w:t>REPOSITORIO</w:t>
+      </w:r>
+    </w:p>
+    <w:p>
+      <w:pPr>
+        <w:rPr>
+          <w:rFonts w:ascii="Arial" w:hAnsi="Arial" w:cs="Arial"/>
+          <w:b/>
+          <w:sz w:val="24"/>
+          <w:szCs w:val="24"/>
+        </w:rPr>
+      </w:pPr>
+      <w:r>
+        <w:rPr>
+          <w:rFonts w:ascii="Arial" w:hAnsi="Arial" w:cs="Arial"/>
+          <w:b/>
+          <w:sz w:val="24"/>
+          <w:szCs w:val="24"/>
+        </w:rPr>
+        <w:t>https://github.com/fedefpatin/Proyecto-Final.git</w:t>
+      </w:r>
+    </w:p>
+    <w:p>
+      <w:pPr>
+        <w:rPr>
+          <w:rFonts w:ascii="Arial" w:hAnsi="Arial" w:cs="Arial"/>
+          <w:b/>
+          <w:sz w:val="24"/>
+          <w:szCs w:val="24"/>
+        </w:rPr>
+      </w:pPr>
+    </w:p>
+    <w:p>
+      <w:pPr>
+        <w:rPr>
+          <w:rFonts w:ascii="Arial" w:hAnsi="Arial" w:cs="Arial"/>
+          <w:b/>
+          <w:sz w:val="24"/>
+          <w:szCs w:val="24"/>
+        </w:rPr>
+      </w:pPr>
+    </w:p>
+    <w:p>
+      <w:pPr>
+        <w:rPr>
+          <w:rFonts w:ascii="Arial" w:hAnsi="Arial" w:cs="Arial"/>
+          <w:b/>
+          <w:sz w:val="24"/>
+          <w:szCs w:val="24"/>
+        </w:rPr>
+      </w:pPr>
+      <w:r>
+        <w:rPr>
+          <w:rFonts w:ascii="Arial" w:hAnsi="Arial" w:cs="Arial"/>
+          <w:b/>
+          <w:sz w:val="24"/>
+          <w:szCs w:val="24"/>
+        </w:rPr>
+        <w:t xml:space="preserve">DESCRIPCIÓN DEL JUEGO: </w:t>
+      </w:r>
+    </w:p>
+    <w:p>
+      <w:pPr>
+        <w:rPr>
+          <w:rFonts w:ascii="Arial" w:hAnsi="Arial" w:cs="Arial"/>
+          <w:b/>
+          <w:sz w:val="24"/>
+          <w:szCs w:val="24"/>
+        </w:rPr>
+      </w:pPr>
+      <w:r>
+        <w:rPr>
+          <w:rFonts w:ascii="Arial" w:hAnsi="Arial" w:cs="Arial"/>
+          <w:b/>
+          <w:sz w:val="24"/>
+          <w:szCs w:val="24"/>
+        </w:rPr>
+        <w:t xml:space="preserve">El juego se trata de </w:t>
+      </w:r>
+      <w:r>
+        <w:rPr>
+          <w:rFonts w:ascii="Arial" w:hAnsi="Arial" w:cs="Arial"/>
+          <w:b/>
+          <w:sz w:val="24"/>
+          <w:szCs w:val="24"/>
+        </w:rPr>
+        <w:t xml:space="preserve">un indígena </w:t>
+      </w:r>
+      <w:r>
+        <w:rPr>
+          <w:rFonts w:ascii="Arial" w:hAnsi="Arial" w:cs="Arial"/>
+          <w:b/>
+          <w:sz w:val="24"/>
+          <w:szCs w:val="24"/>
+        </w:rPr>
+        <w:t>que protege el territorio</w:t>
+      </w:r>
+      <w:r>
+        <w:rPr>
+          <w:rFonts w:ascii="Arial" w:hAnsi="Arial" w:cs="Arial"/>
+          <w:b/>
+          <w:sz w:val="24"/>
+          <w:szCs w:val="24"/>
+        </w:rPr>
+        <w:t xml:space="preserve"> lanza</w:t>
+      </w:r>
+      <w:r>
+        <w:rPr>
+          <w:rFonts w:ascii="Arial" w:hAnsi="Arial" w:cs="Arial"/>
+          <w:b/>
+          <w:sz w:val="24"/>
+          <w:szCs w:val="24"/>
+        </w:rPr>
+        <w:t>ndo</w:t>
+      </w:r>
+      <w:r>
+        <w:rPr>
+          <w:rFonts w:ascii="Arial" w:hAnsi="Arial" w:cs="Arial"/>
+          <w:b/>
+          <w:sz w:val="24"/>
+          <w:szCs w:val="24"/>
+        </w:rPr>
+        <w:t xml:space="preserve"> flechas a las empresas mineras que se encuentran apropiándose de su territorio, se lleva a cabo en el suroeste de Antioquia, en las montañas de algunos municipios. E</w:t>
+      </w:r>
+      <w:r>
+        <w:rPr>
+          <w:rFonts w:ascii="Arial" w:hAnsi="Arial" w:cs="Arial"/>
+          <w:b/>
+          <w:sz w:val="24"/>
+          <w:szCs w:val="24"/>
+        </w:rPr>
+        <w:t>l protagonista sube poco a poco por la montaña cubriéndose de algunas rocas que caen y chocan con algunas paredes para protegerse, mientras sigue atacando al jefe minero con su máquina de destrucción del territorio.</w:t>
+      </w:r>
+    </w:p>
+    <w:p>
+      <w:pPr>
+        <w:rPr>
+          <w:rFonts w:ascii="Arial" w:hAnsi="Arial" w:cs="Arial"/>
+          <w:b/>
+          <w:sz w:val="24"/>
+          <w:szCs w:val="24"/>
+        </w:rPr>
+      </w:pPr>
+      <w:r>
+        <w:rPr>
+          <w:rFonts w:ascii="Arial" w:hAnsi="Arial" w:cs="Arial"/>
+          <w:b/>
+          <w:sz w:val="24"/>
+          <w:szCs w:val="24"/>
+        </w:rPr>
+        <w:t>El personaje principal tendrá tres vidas y obtendrá algunas más conforme destruya los enemigos. El usuario podrá guardar la partida y cargarla nuevamente, ésta se realiza mediante la lectura de un archivo en el cual se verificará la edición anterior del archivo y éste se renovará.</w:t>
+      </w:r>
+    </w:p>
+    <w:p>
+      <w:pPr>
+        <w:rPr>
+          <w:rFonts w:ascii="Arial" w:hAnsi="Arial" w:cs="Arial"/>
+          <w:b/>
+          <w:sz w:val="24"/>
+          <w:szCs w:val="24"/>
+        </w:rPr>
+      </w:pPr>
+    </w:p>
+    <w:p>
+      <w:pPr>
+        <w:rPr>
+          <w:rFonts w:ascii="Arial" w:hAnsi="Arial" w:cs="Arial"/>
+          <w:b/>
+          <w:sz w:val="24"/>
+          <w:szCs w:val="24"/>
+        </w:rPr>
+      </w:pPr>
+      <w:r>
+        <w:rPr>
+          <w:rFonts w:ascii="Arial" w:hAnsi="Arial" w:cs="Arial"/>
+          <w:b/>
+          <w:sz w:val="24"/>
+          <w:szCs w:val="24"/>
+        </w:rPr>
+        <w:t xml:space="preserve">SE INCORPORAN MOVIMIENTOS: </w:t>
+      </w:r>
+    </w:p>
+    <w:p>
+      <w:pPr>
+        <w:rPr>
+          <w:rFonts w:ascii="Arial" w:hAnsi="Arial" w:cs="Arial"/>
+          <w:b/>
+          <w:sz w:val="24"/>
+          <w:szCs w:val="24"/>
+        </w:rPr>
+      </w:pPr>
+      <w:r>
+        <w:rPr>
+          <w:rFonts w:ascii="Arial" w:hAnsi="Arial" w:cs="Arial"/>
+          <w:b/>
+          <w:sz w:val="24"/>
+          <w:szCs w:val="24"/>
+        </w:rPr>
+        <w:t>PARABÓLICO: El juego</w:t>
+      </w:r>
+      <w:r>
+        <w:rPr>
+          <w:rFonts w:ascii="Arial" w:hAnsi="Arial" w:cs="Arial"/>
+          <w:b/>
+          <w:sz w:val="24"/>
+          <w:szCs w:val="24"/>
+        </w:rPr>
+        <w:t xml:space="preserve"> tendrá unos disparos de rocas</w:t>
+      </w:r>
+      <w:r>
+        <w:rPr>
+          <w:rFonts w:ascii="Arial" w:hAnsi="Arial" w:cs="Arial"/>
+          <w:b/>
+          <w:sz w:val="24"/>
+          <w:szCs w:val="24"/>
+        </w:rPr>
+        <w:t xml:space="preserve"> con movimientos para</w:t>
+      </w:r>
+      <w:r>
+        <w:rPr>
+          <w:rFonts w:ascii="Arial" w:hAnsi="Arial" w:cs="Arial"/>
+          <w:b/>
+          <w:sz w:val="24"/>
+          <w:szCs w:val="24"/>
+        </w:rPr>
+        <w:t>bólicos que al contacto con el indígena</w:t>
+      </w:r>
+      <w:r>
+        <w:rPr>
+          <w:rFonts w:ascii="Arial" w:hAnsi="Arial" w:cs="Arial"/>
+          <w:b/>
+          <w:sz w:val="24"/>
+          <w:szCs w:val="24"/>
+        </w:rPr>
+        <w:t>,</w:t>
+      </w:r>
+      <w:r>
+        <w:rPr>
+          <w:rFonts w:ascii="Arial" w:hAnsi="Arial" w:cs="Arial"/>
+          <w:b/>
+          <w:sz w:val="24"/>
+          <w:szCs w:val="24"/>
+        </w:rPr>
+        <w:t xml:space="preserve"> éste</w:t>
+      </w:r>
+      <w:r>
+        <w:rPr>
+          <w:rFonts w:ascii="Arial" w:hAnsi="Arial" w:cs="Arial"/>
+          <w:b/>
+          <w:sz w:val="24"/>
+          <w:szCs w:val="24"/>
+        </w:rPr>
+        <w:t xml:space="preserve"> </w:t>
+      </w:r>
+      <w:r>
+        <w:rPr>
+          <w:rFonts w:ascii="Arial" w:hAnsi="Arial" w:cs="Arial"/>
+          <w:b/>
+          <w:sz w:val="24"/>
+          <w:szCs w:val="24"/>
+        </w:rPr>
+        <w:t>se eliminará</w:t>
+      </w:r>
+      <w:r>
+        <w:rPr>
+          <w:rFonts w:ascii="Arial" w:hAnsi="Arial" w:cs="Arial"/>
+          <w:b/>
+          <w:sz w:val="24"/>
+          <w:szCs w:val="24"/>
+        </w:rPr>
+        <w:t>.</w:t>
+      </w:r>
+    </w:p>
+    <w:p>
+      <w:pPr>
+        <w:rPr>
+          <w:rFonts w:ascii="Arial" w:hAnsi="Arial" w:cs="Arial"/>
+          <w:b/>
+          <w:sz w:val="24"/>
+          <w:szCs w:val="24"/>
+        </w:rPr>
+      </w:pPr>
+      <w:r>
+        <w:rPr>
+          <w:rFonts w:ascii="Arial" w:hAnsi="Arial" w:cs="Arial"/>
+          <w:b/>
+          <w:sz w:val="24"/>
+          <w:szCs w:val="24"/>
+        </w:rPr>
+        <w:t>CHOQUES ELASTICOS: Las rocas</w:t>
+      </w:r>
+      <w:r>
+        <w:rPr>
+          <w:rFonts w:ascii="Arial" w:hAnsi="Arial" w:cs="Arial"/>
+          <w:b/>
+          <w:sz w:val="24"/>
+          <w:szCs w:val="24"/>
+        </w:rPr>
+        <w:t xml:space="preserve"> disparadas rebotarán contra los muros.</w:t>
+      </w:r>
+    </w:p>
+    <w:p>
+      <w:pPr>
+        <w:rPr>
+          <w:rFonts w:ascii="Arial" w:hAnsi="Arial" w:cs="Arial"/>
+          <w:b/>
+          <w:sz w:val="24"/>
+          <w:szCs w:val="24"/>
+        </w:rPr>
+      </w:pPr>
+      <w:r>
+        <w:rPr>
+          <w:rFonts w:ascii="Arial" w:hAnsi="Arial" w:cs="Arial"/>
+          <w:b/>
+          <w:sz w:val="24"/>
+          <w:szCs w:val="24"/>
+        </w:rPr>
+        <w:t>FRICCIÓN: Rocas</w:t>
+      </w:r>
+      <w:r>
+        <w:rPr>
+          <w:rFonts w:ascii="Arial" w:hAnsi="Arial" w:cs="Arial"/>
+          <w:b/>
+          <w:sz w:val="24"/>
+          <w:szCs w:val="24"/>
+        </w:rPr>
+        <w:t xml:space="preserve"> en caída libre</w:t>
+      </w:r>
+      <w:r>
+        <w:rPr>
+          <w:rFonts w:ascii="Arial" w:hAnsi="Arial" w:cs="Arial"/>
+          <w:b/>
+          <w:sz w:val="24"/>
+          <w:szCs w:val="24"/>
+        </w:rPr>
+        <w:t>.</w:t>
+      </w:r>
+    </w:p>
+    <w:p>
+      <w:pPr>
+        <w:rPr>
+          <w:rFonts w:ascii="Arial" w:hAnsi="Arial" w:cs="Arial"/>
+          <w:b/>
+          <w:sz w:val="24"/>
+          <w:szCs w:val="24"/>
+        </w:rPr>
+      </w:pPr>
+    </w:p>
+    <w:p>
+      <w:pPr>
+        <w:rPr>
+          <w:rFonts w:ascii="Arial" w:hAnsi="Arial" w:cs="Arial"/>
+          <w:b/>
+          <w:sz w:val="24"/>
+          <w:szCs w:val="24"/>
+        </w:rPr>
+      </w:pPr>
+      <w:r>
+        <w:rPr>
+          <w:rFonts w:ascii="Arial" w:hAnsi="Arial" w:cs="Arial"/>
+          <w:b/>
+          <w:sz w:val="24"/>
+          <w:szCs w:val="24"/>
+        </w:rPr>
+        <w:t>JUSTIFICACIÓN:</w:t>
+      </w:r>
+    </w:p>
+    <w:p>
+      <w:pPr>
+        <w:rPr>
+          <w:rFonts w:ascii="Arial" w:hAnsi="Arial" w:cs="Arial"/>
+          <w:b/>
+          <w:sz w:val="24"/>
+          <w:szCs w:val="24"/>
+        </w:rPr>
+      </w:pPr>
+      <w:r>
+        <w:rPr>
+          <w:rFonts w:ascii="Arial" w:hAnsi="Arial" w:cs="Arial"/>
+          <w:b/>
+          <w:sz w:val="24"/>
+          <w:szCs w:val="24"/>
+        </w:rPr>
+        <w:t>La realización de este proyecto se basa en aplicar e implementar los métodos y conocimientos en Programación Orientada a Objetos, Programación en C++, Diseño de interfaz grafica en Qt aprendidos en clase de la asignatura Informática II.</w:t>
+      </w:r>
+    </w:p>
+    <w:p>
+      <w:pPr>
+        <w:rPr>
+          <w:rFonts w:ascii="Arial" w:hAnsi="Arial" w:cs="Arial"/>
+          <w:b/>
+          <w:sz w:val="24"/>
+          <w:szCs w:val="24"/>
+        </w:rPr>
+      </w:pPr>
       <w:bookmarkStart w:id="0" w:name="_GoBack"/>
       <w:bookmarkEnd w:id="0"/>
-    </w:p>
-    <w:p>
-      <w:pPr>
-        <w:spacing w:before="240" w:after="0" w:line="240" w:lineRule="auto"/>
-        <w:jc w:val="center"/>
-        <w:rPr>
-          <w:rFonts w:ascii="Arial" w:hAnsi="Arial" w:cs="Arial"/>
-          <w:b/>
-          <w:sz w:val="24"/>
-          <w:szCs w:val="24"/>
-        </w:rPr>
-      </w:pPr>
-    </w:p>
-    <w:p>
-      <w:pPr>
-        <w:spacing w:before="240" w:after="0" w:line="240" w:lineRule="auto"/>
-        <w:jc w:val="center"/>
-        <w:rPr>
-          <w:rFonts w:ascii="Arial" w:hAnsi="Arial" w:cs="Arial"/>
-          <w:b/>
-          <w:sz w:val="24"/>
-          <w:szCs w:val="24"/>
-        </w:rPr>
-      </w:pPr>
-    </w:p>
-    <w:p>
-      <w:pPr>
-        <w:spacing w:before="240" w:after="0" w:line="240" w:lineRule="auto"/>
-        <w:jc w:val="center"/>
-        <w:rPr>
-          <w:rFonts w:ascii="Arial" w:hAnsi="Arial" w:cs="Arial"/>
-          <w:b/>
-          <w:sz w:val="24"/>
-          <w:szCs w:val="24"/>
-        </w:rPr>
-      </w:pPr>
-    </w:p>
-    <w:p>
-      <w:pPr>
-        <w:spacing w:before="240" w:after="0" w:line="240" w:lineRule="auto"/>
-        <w:jc w:val="center"/>
-      </w:pPr>
-      <w:r>
-        <w:rPr>
-          <w:rFonts w:ascii="Arial" w:hAnsi="Arial" w:cs="Arial"/>
-          <w:b/>
-          <w:sz w:val="24"/>
-          <w:szCs w:val="24"/>
-        </w:rPr>
-        <w:t xml:space="preserve">MEDELLÍN, </w:t>
-      </w:r>
-      <w:r>
-        <w:rPr>
-          <w:rFonts w:ascii="Arial" w:hAnsi="Arial" w:cs="Arial"/>
-          <w:b/>
-          <w:sz w:val="24"/>
-          <w:szCs w:val="24"/>
-        </w:rPr>
-        <w:t>9  de Mayo de 2023</w:t>
-      </w:r>
-    </w:p>
-    <w:p>
-      <w:pPr>
-        <w:rPr>
-          <w:rFonts w:ascii="Arial" w:hAnsi="Arial" w:cs="Arial"/>
-          <w:b/>
-          <w:sz w:val="24"/>
-          <w:szCs w:val="24"/>
-        </w:rPr>
-      </w:pPr>
-    </w:p>
-    <w:p>
-      <w:pPr>
-        <w:rPr>
-          <w:rFonts w:ascii="Arial" w:hAnsi="Arial" w:cs="Arial"/>
-          <w:b/>
-          <w:sz w:val="24"/>
-          <w:szCs w:val="24"/>
-        </w:rPr>
-      </w:pPr>
-    </w:p>
-    <w:p>
-      <w:pPr>
-        <w:rPr>
-          <w:rFonts w:ascii="Arial" w:hAnsi="Arial" w:cs="Arial"/>
-          <w:b/>
-          <w:sz w:val="24"/>
-          <w:szCs w:val="24"/>
-        </w:rPr>
-      </w:pPr>
-    </w:p>
-    <w:p>
-      <w:pPr>
-        <w:rPr>
-          <w:rFonts w:ascii="Arial" w:hAnsi="Arial" w:cs="Arial"/>
-          <w:b/>
-          <w:sz w:val="24"/>
-          <w:szCs w:val="24"/>
-        </w:rPr>
-      </w:pPr>
-    </w:p>
-    <w:p>
-      <w:pPr>
-        <w:rPr>
-          <w:rFonts w:ascii="Arial" w:hAnsi="Arial" w:cs="Arial"/>
-          <w:b/>
-          <w:sz w:val="24"/>
-          <w:szCs w:val="24"/>
-        </w:rPr>
-      </w:pPr>
-      <w:r>
-        <w:rPr>
-          <w:rFonts w:ascii="Arial" w:hAnsi="Arial" w:cs="Arial"/>
-          <w:b/>
-          <w:sz w:val="24"/>
-          <w:szCs w:val="24"/>
-        </w:rPr>
-        <w:t xml:space="preserve">DESCRIPCIÓN DEL JUEGO: </w:t>
-      </w:r>
-    </w:p>
-    <w:p>
-      <w:pPr>
-        <w:rPr>
-          <w:rFonts w:ascii="Arial" w:hAnsi="Arial" w:cs="Arial"/>
-          <w:b/>
-          <w:sz w:val="24"/>
-          <w:szCs w:val="24"/>
-        </w:rPr>
-      </w:pPr>
-      <w:r>
-        <w:rPr>
-          <w:rFonts w:ascii="Arial" w:hAnsi="Arial" w:cs="Arial"/>
-          <w:b/>
-          <w:sz w:val="24"/>
-          <w:szCs w:val="24"/>
-        </w:rPr>
-        <w:t xml:space="preserve">El juego se trata de </w:t>
-      </w:r>
-      <w:r>
-        <w:rPr>
-          <w:rFonts w:ascii="Arial" w:hAnsi="Arial" w:cs="Arial"/>
-          <w:b/>
-          <w:sz w:val="24"/>
-          <w:szCs w:val="24"/>
-        </w:rPr>
-        <w:t xml:space="preserve">un indígena </w:t>
-      </w:r>
-      <w:r>
-        <w:rPr>
-          <w:rFonts w:ascii="Arial" w:hAnsi="Arial" w:cs="Arial"/>
-          <w:b/>
-          <w:sz w:val="24"/>
-          <w:szCs w:val="24"/>
-        </w:rPr>
-        <w:t>que protege el territorio</w:t>
-      </w:r>
-      <w:r>
-        <w:rPr>
-          <w:rFonts w:ascii="Arial" w:hAnsi="Arial" w:cs="Arial"/>
-          <w:b/>
-          <w:sz w:val="24"/>
-          <w:szCs w:val="24"/>
-        </w:rPr>
-        <w:t xml:space="preserve"> lanza</w:t>
-      </w:r>
-      <w:r>
-        <w:rPr>
-          <w:rFonts w:ascii="Arial" w:hAnsi="Arial" w:cs="Arial"/>
-          <w:b/>
-          <w:sz w:val="24"/>
-          <w:szCs w:val="24"/>
-        </w:rPr>
-        <w:t>ndo</w:t>
-      </w:r>
-      <w:r>
-        <w:rPr>
-          <w:rFonts w:ascii="Arial" w:hAnsi="Arial" w:cs="Arial"/>
-          <w:b/>
-          <w:sz w:val="24"/>
-          <w:szCs w:val="24"/>
-        </w:rPr>
-        <w:t xml:space="preserve"> flechas a las empresas mineras que se encuentran apropiándose de su territorio, se lleva a cabo en el suroeste de Antioquia, en las montañas de algunos municipios. E</w:t>
-      </w:r>
-      <w:r>
-        <w:rPr>
-          <w:rFonts w:ascii="Arial" w:hAnsi="Arial" w:cs="Arial"/>
-          <w:b/>
-          <w:sz w:val="24"/>
-          <w:szCs w:val="24"/>
-        </w:rPr>
-        <w:t>l protagonista sube poco a poco por la montaña cubriéndose de algunas rocas que caen y chocan con algunas paredes para protegerse, mientras sigue atacando al jefe minero con su máquina de destrucción del territorio.</w:t>
-      </w:r>
-    </w:p>
-    <w:p>
-      <w:pPr>
-        <w:rPr>
-          <w:rFonts w:ascii="Arial" w:hAnsi="Arial" w:cs="Arial"/>
-          <w:b/>
-          <w:sz w:val="24"/>
-          <w:szCs w:val="24"/>
-        </w:rPr>
-      </w:pPr>
-      <w:r>
-        <w:rPr>
-          <w:rFonts w:ascii="Arial" w:hAnsi="Arial" w:cs="Arial"/>
-          <w:b/>
-          <w:sz w:val="24"/>
-          <w:szCs w:val="24"/>
-        </w:rPr>
-        <w:t>El personaje principal tendrá tres vidas y obtendrá algunas más conforme destruya los enemigos. El usuario podrá guardar la partida y cargarla nuevamente, ésta se realiza mediante la lectura de un archivo en el cual se verificará la edición anterior del archivo y éste se renovará.</w:t>
-      </w:r>
-    </w:p>
-    <w:p>
-      <w:pPr>
-        <w:rPr>
-          <w:rFonts w:ascii="Arial" w:hAnsi="Arial" w:cs="Arial"/>
-          <w:b/>
-          <w:sz w:val="24"/>
-          <w:szCs w:val="24"/>
-        </w:rPr>
-      </w:pPr>
-    </w:p>
-    <w:p>
-      <w:pPr>
-        <w:rPr>
-          <w:rFonts w:ascii="Arial" w:hAnsi="Arial" w:cs="Arial"/>
-          <w:b/>
-          <w:sz w:val="24"/>
-          <w:szCs w:val="24"/>
-        </w:rPr>
-      </w:pPr>
-      <w:r>
-        <w:rPr>
-          <w:rFonts w:ascii="Arial" w:hAnsi="Arial" w:cs="Arial"/>
-          <w:b/>
-          <w:sz w:val="24"/>
-          <w:szCs w:val="24"/>
-        </w:rPr>
-        <w:t xml:space="preserve">SE INCORPORAN MOVIMIENTOS: </w:t>
-      </w:r>
-    </w:p>
-    <w:p>
-      <w:pPr>
-        <w:rPr>
-          <w:rFonts w:ascii="Arial" w:hAnsi="Arial" w:cs="Arial"/>
-          <w:b/>
-          <w:sz w:val="24"/>
-          <w:szCs w:val="24"/>
-        </w:rPr>
-      </w:pPr>
-      <w:r>
-        <w:rPr>
-          <w:rFonts w:ascii="Arial" w:hAnsi="Arial" w:cs="Arial"/>
-          <w:b/>
-          <w:sz w:val="24"/>
-          <w:szCs w:val="24"/>
-        </w:rPr>
-        <w:t>PARABÓLICO: El juego</w:t>
-      </w:r>
-      <w:r>
-        <w:rPr>
-          <w:rFonts w:ascii="Arial" w:hAnsi="Arial" w:cs="Arial"/>
-          <w:b/>
-          <w:sz w:val="24"/>
-          <w:szCs w:val="24"/>
-        </w:rPr>
-        <w:t xml:space="preserve"> tendrá unos disparos de rocas</w:t>
-      </w:r>
-      <w:r>
-        <w:rPr>
-          <w:rFonts w:ascii="Arial" w:hAnsi="Arial" w:cs="Arial"/>
-          <w:b/>
-          <w:sz w:val="24"/>
-          <w:szCs w:val="24"/>
-        </w:rPr>
-        <w:t xml:space="preserve"> con movimientos para</w:t>
-      </w:r>
-      <w:r>
-        <w:rPr>
-          <w:rFonts w:ascii="Arial" w:hAnsi="Arial" w:cs="Arial"/>
-          <w:b/>
-          <w:sz w:val="24"/>
-          <w:szCs w:val="24"/>
-        </w:rPr>
-        <w:t>bólicos que al contacto con el indígena</w:t>
-      </w:r>
-      <w:r>
-        <w:rPr>
-          <w:rFonts w:ascii="Arial" w:hAnsi="Arial" w:cs="Arial"/>
-          <w:b/>
-          <w:sz w:val="24"/>
-          <w:szCs w:val="24"/>
-        </w:rPr>
-        <w:t>,</w:t>
-      </w:r>
-      <w:r>
-        <w:rPr>
-          <w:rFonts w:ascii="Arial" w:hAnsi="Arial" w:cs="Arial"/>
-          <w:b/>
-          <w:sz w:val="24"/>
-          <w:szCs w:val="24"/>
-        </w:rPr>
-        <w:t xml:space="preserve"> éste</w:t>
-      </w:r>
-      <w:r>
-        <w:rPr>
-          <w:rFonts w:ascii="Arial" w:hAnsi="Arial" w:cs="Arial"/>
-          <w:b/>
-          <w:sz w:val="24"/>
-          <w:szCs w:val="24"/>
-        </w:rPr>
-        <w:t xml:space="preserve"> </w:t>
-      </w:r>
-      <w:r>
-        <w:rPr>
-          <w:rFonts w:ascii="Arial" w:hAnsi="Arial" w:cs="Arial"/>
-          <w:b/>
-          <w:sz w:val="24"/>
-          <w:szCs w:val="24"/>
-        </w:rPr>
-        <w:t>se eliminará</w:t>
-      </w:r>
-      <w:r>
-        <w:rPr>
-          <w:rFonts w:ascii="Arial" w:hAnsi="Arial" w:cs="Arial"/>
-          <w:b/>
-          <w:sz w:val="24"/>
-          <w:szCs w:val="24"/>
-        </w:rPr>
-        <w:t>.</w:t>
-      </w:r>
-    </w:p>
-    <w:p>
-      <w:pPr>
-        <w:rPr>
-          <w:rFonts w:ascii="Arial" w:hAnsi="Arial" w:cs="Arial"/>
-          <w:b/>
-          <w:sz w:val="24"/>
-          <w:szCs w:val="24"/>
-        </w:rPr>
-      </w:pPr>
-      <w:r>
-        <w:rPr>
-          <w:rFonts w:ascii="Arial" w:hAnsi="Arial" w:cs="Arial"/>
-          <w:b/>
-          <w:sz w:val="24"/>
-          <w:szCs w:val="24"/>
-        </w:rPr>
-        <w:t>CHOQUES ELASTICOS: Las rocas</w:t>
-      </w:r>
-      <w:r>
-        <w:rPr>
-          <w:rFonts w:ascii="Arial" w:hAnsi="Arial" w:cs="Arial"/>
-          <w:b/>
-          <w:sz w:val="24"/>
-          <w:szCs w:val="24"/>
-        </w:rPr>
-        <w:t xml:space="preserve"> disparadas rebotarán contra los muros.</w:t>
-      </w:r>
-    </w:p>
-    <w:p>
-      <w:pPr>
-        <w:rPr>
-          <w:rFonts w:ascii="Arial" w:hAnsi="Arial" w:cs="Arial"/>
-          <w:b/>
-          <w:sz w:val="24"/>
-          <w:szCs w:val="24"/>
-        </w:rPr>
-      </w:pPr>
-      <w:r>
-        <w:rPr>
-          <w:rFonts w:ascii="Arial" w:hAnsi="Arial" w:cs="Arial"/>
-          <w:b/>
-          <w:sz w:val="24"/>
-          <w:szCs w:val="24"/>
-        </w:rPr>
-        <w:t>FRICCIÓN: Rocas</w:t>
-      </w:r>
-      <w:r>
-        <w:rPr>
-          <w:rFonts w:ascii="Arial" w:hAnsi="Arial" w:cs="Arial"/>
-          <w:b/>
-          <w:sz w:val="24"/>
-          <w:szCs w:val="24"/>
-        </w:rPr>
-        <w:t xml:space="preserve"> en caída libre</w:t>
-      </w:r>
-      <w:r>
-        <w:rPr>
-          <w:rFonts w:ascii="Arial" w:hAnsi="Arial" w:cs="Arial"/>
-          <w:b/>
-          <w:sz w:val="24"/>
-          <w:szCs w:val="24"/>
-        </w:rPr>
-        <w:t>.</w:t>
-      </w:r>
-    </w:p>
-    <w:p>
-      <w:pPr>
-        <w:rPr>
-          <w:rFonts w:ascii="Arial" w:hAnsi="Arial" w:cs="Arial"/>
-          <w:b/>
-          <w:sz w:val="24"/>
-          <w:szCs w:val="24"/>
-        </w:rPr>
-      </w:pPr>
-    </w:p>
-    <w:p>
-      <w:pPr>
-        <w:rPr>
-          <w:rFonts w:ascii="Arial" w:hAnsi="Arial" w:cs="Arial"/>
-          <w:b/>
-          <w:sz w:val="24"/>
-          <w:szCs w:val="24"/>
-        </w:rPr>
-      </w:pPr>
-      <w:r>
-        <w:rPr>
-          <w:rFonts w:ascii="Arial" w:hAnsi="Arial" w:cs="Arial"/>
-          <w:b/>
-          <w:sz w:val="24"/>
-          <w:szCs w:val="24"/>
-        </w:rPr>
-        <w:t>JUSTIFICACIÓN:</w:t>
-      </w:r>
-    </w:p>
-    <w:p>
-      <w:pPr>
-        <w:rPr>
-          <w:rFonts w:ascii="Arial" w:hAnsi="Arial" w:cs="Arial"/>
-          <w:b/>
-          <w:sz w:val="24"/>
-          <w:szCs w:val="24"/>
-        </w:rPr>
-      </w:pPr>
-      <w:r>
-        <w:rPr>
-          <w:rFonts w:ascii="Arial" w:hAnsi="Arial" w:cs="Arial"/>
-          <w:b/>
-          <w:sz w:val="24"/>
-          <w:szCs w:val="24"/>
-        </w:rPr>
-        <w:t>La realización de este proyecto se basa en aplicar e implementar los métodos y conocimientos en Programación Orientada a Objetos, Programación en C++, Diseño de interfaz grafica en Qt aprendidos en clase de la asignatura Informática II.</w:t>
-      </w:r>
-    </w:p>
-    <w:p>
-      <w:pPr>
-        <w:rPr>
-          <w:rFonts w:ascii="Arial" w:hAnsi="Arial" w:cs="Arial"/>
-          <w:b/>
-          <w:sz w:val="24"/>
-          <w:szCs w:val="24"/>
-        </w:rPr>
-      </w:pPr>
       <w:r>
         <w:rPr>
           <w:rFonts w:ascii="Arial" w:hAnsi="Arial" w:cs="Arial"/>
@@ -882,7 +911,6 @@
           <w:sz w:val="24"/>
           <w:szCs w:val="24"/>
         </w:rPr>
-        <w:lastRenderedPageBreak/>
         <w:t>OBJETIVOS ESPECIFICOS:</w:t>
       </w:r>
     </w:p>
@@ -1732,7 +1760,6 @@
           <w:sz w:val="24"/>
           <w:szCs w:val="24"/>
         </w:rPr>
-        <w:lastRenderedPageBreak/>
         <w:t>RESULTADOS ESPERADOS:</w:t>
       </w:r>
     </w:p>

</xml_diff>